<commit_message>
reloaded everything i deleted
</commit_message>
<xml_diff>
--- a/4 CSS Grid.docx
+++ b/4 CSS Grid.docx
@@ -3789,8 +3789,145 @@
         </w:rPr>
         <w:t xml:space="preserve"> Ocupará toda el área de las filas (1/4)</w:t>
       </w:r>
+    </w:p>
+    <w:p>
+      <w:pPr>
+        <w:spacing w:after="160"/>
+        <w:ind w:left="708" w:hanging="708"/>
+        <w:rPr>
+          <w:sz w:val="32"/>
+          <w:szCs w:val="32"/>
+        </w:rPr>
+      </w:pPr>
+    </w:p>
+    <w:p>
+      <w:pPr>
+        <w:pStyle w:val="Prrafodelista"/>
+        <w:numPr>
+          <w:ilvl w:val="0"/>
+          <w:numId w:val="2"/>
+        </w:numPr>
+        <w:spacing w:after="160"/>
+        <w:rPr>
+          <w:sz w:val="32"/>
+          <w:szCs w:val="32"/>
+        </w:rPr>
+      </w:pPr>
+      <w:r>
+        <w:rPr>
+          <w:sz w:val="32"/>
+          <w:szCs w:val="32"/>
+        </w:rPr>
+        <w:t>Podemos elegir usar números o darles nombre y llamarlas por su nombre</w:t>
+      </w:r>
+      <w:r>
+        <w:rPr>
+          <w:b/>
+          <w:sz w:val="32"/>
+          <w:szCs w:val="32"/>
+        </w:rPr>
+        <w:t xml:space="preserve">. </w:t>
+      </w:r>
+      <w:proofErr w:type="gramStart"/>
+      <w:r>
+        <w:rPr>
+          <w:b/>
+          <w:sz w:val="32"/>
+          <w:szCs w:val="32"/>
+        </w:rPr>
+        <w:t>CUIDADO!</w:t>
+      </w:r>
+      <w:proofErr w:type="gramEnd"/>
+      <w:r>
+        <w:rPr>
+          <w:b/>
+          <w:sz w:val="32"/>
+          <w:szCs w:val="32"/>
+        </w:rPr>
+        <w:t xml:space="preserve"> Se da nombre a las LINEAS y NO a los TRACKS</w:t>
+      </w:r>
+      <w:r>
+        <w:rPr>
+          <w:b/>
+          <w:sz w:val="32"/>
+          <w:szCs w:val="32"/>
+        </w:rPr>
+        <w:t>.</w:t>
+      </w:r>
+    </w:p>
+    <w:p>
+      <w:pPr>
+        <w:spacing w:after="160"/>
+        <w:rPr>
+          <w:sz w:val="32"/>
+          <w:szCs w:val="32"/>
+        </w:rPr>
+      </w:pPr>
+    </w:p>
+    <w:p>
+      <w:pPr>
+        <w:spacing w:after="160"/>
+        <w:rPr>
+          <w:b/>
+          <w:sz w:val="32"/>
+          <w:szCs w:val="32"/>
+          <w:u w:val="single"/>
+        </w:rPr>
+      </w:pPr>
+      <w:r>
+        <w:rPr>
+          <w:b/>
+          <w:sz w:val="32"/>
+          <w:szCs w:val="32"/>
+          <w:u w:val="single"/>
+        </w:rPr>
+        <w:t xml:space="preserve">Grid Template </w:t>
+      </w:r>
+      <w:proofErr w:type="spellStart"/>
+      <w:r>
+        <w:rPr>
+          <w:b/>
+          <w:sz w:val="32"/>
+          <w:szCs w:val="32"/>
+          <w:u w:val="single"/>
+        </w:rPr>
+        <w:t>Areas</w:t>
+      </w:r>
+      <w:proofErr w:type="spellEnd"/>
+    </w:p>
+    <w:p>
+      <w:pPr>
+        <w:spacing w:after="160"/>
+        <w:rPr>
+          <w:sz w:val="32"/>
+          <w:szCs w:val="32"/>
+        </w:rPr>
+      </w:pPr>
+      <w:r>
+        <w:rPr>
+          <w:sz w:val="32"/>
+          <w:szCs w:val="32"/>
+        </w:rPr>
+        <w:t>Podemos establecer distintas áreas dentro de la grid y asignar cada elemento al área deseada.</w:t>
+      </w:r>
+    </w:p>
+    <w:p>
+      <w:pPr>
+        <w:spacing w:after="160"/>
+        <w:rPr>
+          <w:sz w:val="32"/>
+          <w:szCs w:val="32"/>
+        </w:rPr>
+      </w:pPr>
       <w:bookmarkStart w:id="0" w:name="_GoBack"/>
       <w:bookmarkEnd w:id="0"/>
+      <w:r>
+        <w:rPr>
+          <w:sz w:val="32"/>
+          <w:szCs w:val="32"/>
+        </w:rPr>
+        <w:t xml:space="preserve"> </w:t>
+      </w:r>
     </w:p>
     <w:p>
       <w:pPr>
@@ -3978,7 +4115,7 @@
   <w:abstractNum w:abstractNumId="1" w15:restartNumberingAfterBreak="0">
     <w:nsid w:val="05D7336C"/>
     <w:multiLevelType w:val="hybridMultilevel"/>
-    <w:tmpl w:val="EB32895A"/>
+    <w:tmpl w:val="00F61A9C"/>
     <w:lvl w:ilvl="0" w:tplc="040C0001">
       <w:start w:val="1"/>
       <w:numFmt w:val="bullet"/>
@@ -4794,7 +4931,7 @@
 </file>
 
 <file path=customXml/itemProps1.xml><?xml version="1.0" encoding="utf-8"?>
-<ds:datastoreItem xmlns:ds="http://schemas.openxmlformats.org/officeDocument/2006/customXml" ds:itemID="{31DC9EA7-2EA2-440C-B90A-F822AB1C1D91}">
+<ds:datastoreItem xmlns:ds="http://schemas.openxmlformats.org/officeDocument/2006/customXml" ds:itemID="{207BBAF1-76FB-4DCE-ABB3-AD47AE042E3B}">
   <ds:schemaRefs>
     <ds:schemaRef ds:uri="http://schemas.openxmlformats.org/officeDocument/2006/bibliography"/>
   </ds:schemaRefs>

</xml_diff>